<commit_message>
abc Please enter the commit message for your changes. Lines starting
</commit_message>
<xml_diff>
--- a/test-standalone/manual_en.docx
+++ b/test-standalone/manual_en.docx
@@ -121,28 +121,30 @@
         <w:t xml:space="preserve"> </w:t>
       </w:r>
       <m:oMath>
-        <m:d>
-          <m:dPr>
-            <m:begChr m:val="["/>
-            <m:endChr m:val="]"/>
-            <m:sepChr m:val=""/>
-            <m:grow/>
-          </m:dPr>
-          <m:e>
-            <m:r>
-              <m:t>1</m:t>
-            </m:r>
-            <m:r>
-              <m:rPr>
-                <m:sty m:val="p"/>
-              </m:rPr>
-              <m:t>.</m:t>
-            </m:r>
-            <m:r>
-              <m:t>.9</m:t>
-            </m:r>
-          </m:e>
-        </m:d>
+        <m:r>
+          <m:rPr>
+            <m:sty m:val="p"/>
+          </m:rPr>
+          <m:t>[</m:t>
+        </m:r>
+        <m:r>
+          <m:t>1</m:t>
+        </m:r>
+        <m:r>
+          <m:rPr>
+            <m:sty m:val="p"/>
+          </m:rPr>
+          <m:t>.</m:t>
+        </m:r>
+        <m:r>
+          <m:t>.9</m:t>
+        </m:r>
+        <m:r>
+          <m:rPr>
+            <m:sty m:val="p"/>
+          </m:rPr>
+          <m:t>]</m:t>
+        </m:r>
       </m:oMath>
       <w:r>
         <w:t xml:space="preserve">, enabling a more efficient service. The studio measures the time in certain time units</w:t>
@@ -151,58 +153,60 @@
         <w:t xml:space="preserve"> </w:t>
       </w:r>
       <m:oMath>
-        <m:d>
-          <m:dPr>
-            <m:begChr m:val="["/>
-            <m:endChr m:val="]"/>
-            <m:sepChr m:val=""/>
-            <m:grow/>
-          </m:dPr>
-          <m:e>
-            <m:r>
-              <m:t>1</m:t>
-            </m:r>
-            <m:r>
-              <m:t> </m:t>
-            </m:r>
-            <m:r>
-              <m:rPr>
-                <m:sty m:val="p"/>
-              </m:rPr>
-              <m:t>.</m:t>
-            </m:r>
-            <m:r>
-              <m:rPr>
-                <m:sty m:val="p"/>
-              </m:rPr>
-              <m:t>.</m:t>
-            </m:r>
-            <m:r>
-              <m:t> </m:t>
-            </m:r>
-            <m:r>
-              <m:t>2</m:t>
-            </m:r>
-            <m:r>
-              <m:t> </m:t>
-            </m:r>
-            <m:r>
-              <m:t>000</m:t>
-            </m:r>
-            <m:r>
-              <m:t> </m:t>
-            </m:r>
-            <m:r>
-              <m:t>000</m:t>
-            </m:r>
-            <m:r>
-              <m:t> </m:t>
-            </m:r>
-            <m:r>
-              <m:t>000</m:t>
-            </m:r>
-          </m:e>
-        </m:d>
+        <m:r>
+          <m:rPr>
+            <m:sty m:val="p"/>
+          </m:rPr>
+          <m:t>[</m:t>
+        </m:r>
+        <m:r>
+          <m:t>1</m:t>
+        </m:r>
+        <m:r>
+          <m:t> </m:t>
+        </m:r>
+        <m:r>
+          <m:rPr>
+            <m:sty m:val="p"/>
+          </m:rPr>
+          <m:t>.</m:t>
+        </m:r>
+        <m:r>
+          <m:rPr>
+            <m:sty m:val="p"/>
+          </m:rPr>
+          <m:t>.</m:t>
+        </m:r>
+        <m:r>
+          <m:t> </m:t>
+        </m:r>
+        <m:r>
+          <m:t>2</m:t>
+        </m:r>
+        <m:r>
+          <m:t> </m:t>
+        </m:r>
+        <m:r>
+          <m:t>000</m:t>
+        </m:r>
+        <m:r>
+          <m:t> </m:t>
+        </m:r>
+        <m:r>
+          <m:t>000</m:t>
+        </m:r>
+        <m:r>
+          <m:t> </m:t>
+        </m:r>
+        <m:r>
+          <m:t>000</m:t>
+        </m:r>
+        <m:r>
+          <m:rPr>
+            <m:sty m:val="p"/>
+          </m:rPr>
+          <m:t>]</m:t>
+        </m:r>
       </m:oMath>
       <w:r>
         <w:t xml:space="preserve">, and time counting starts at the studio opening moment.</w:t>
@@ -233,28 +237,30 @@
         <w:t xml:space="preserve"> </w:t>
       </w:r>
       <m:oMath>
-        <m:d>
-          <m:dPr>
-            <m:begChr m:val="["/>
-            <m:endChr m:val="]"/>
-            <m:sepChr m:val=""/>
-            <m:grow/>
-          </m:dPr>
-          <m:e>
-            <m:r>
-              <m:t>500</m:t>
-            </m:r>
-            <m:r>
-              <m:rPr>
-                <m:sty m:val="p"/>
-              </m:rPr>
-              <m:t>.</m:t>
-            </m:r>
-            <m:r>
-              <m:t>.599</m:t>
-            </m:r>
-          </m:e>
-        </m:d>
+        <m:r>
+          <m:rPr>
+            <m:sty m:val="p"/>
+          </m:rPr>
+          <m:t>[</m:t>
+        </m:r>
+        <m:r>
+          <m:t>500</m:t>
+        </m:r>
+        <m:r>
+          <m:rPr>
+            <m:sty m:val="p"/>
+          </m:rPr>
+          <m:t>.</m:t>
+        </m:r>
+        <m:r>
+          <m:t>.599</m:t>
+        </m:r>
+        <m:r>
+          <m:rPr>
+            <m:sty m:val="p"/>
+          </m:rPr>
+          <m:t>]</m:t>
+        </m:r>
       </m:oMath>
       <w:r>
         <w:t xml:space="preserve">,</w:t>
@@ -263,28 +269,30 @@
         <w:t xml:space="preserve"> </w:t>
       </w:r>
       <m:oMath>
-        <m:d>
-          <m:dPr>
-            <m:begChr m:val="["/>
-            <m:endChr m:val="]"/>
-            <m:sepChr m:val=""/>
-            <m:grow/>
-          </m:dPr>
-          <m:e>
-            <m:r>
-              <m:t>1500</m:t>
-            </m:r>
-            <m:r>
-              <m:rPr>
-                <m:sty m:val="p"/>
-              </m:rPr>
-              <m:t>.</m:t>
-            </m:r>
-            <m:r>
-              <m:t>.1599</m:t>
-            </m:r>
-          </m:e>
-        </m:d>
+        <m:r>
+          <m:rPr>
+            <m:sty m:val="p"/>
+          </m:rPr>
+          <m:t>[</m:t>
+        </m:r>
+        <m:r>
+          <m:t>1500</m:t>
+        </m:r>
+        <m:r>
+          <m:rPr>
+            <m:sty m:val="p"/>
+          </m:rPr>
+          <m:t>.</m:t>
+        </m:r>
+        <m:r>
+          <m:t>.1599</m:t>
+        </m:r>
+        <m:r>
+          <m:rPr>
+            <m:sty m:val="p"/>
+          </m:rPr>
+          <m:t>]</m:t>
+        </m:r>
       </m:oMath>
       <w:r>
         <w:t xml:space="preserve">,</w:t>
@@ -293,28 +301,30 @@
         <w:t xml:space="preserve"> </w:t>
       </w:r>
       <m:oMath>
-        <m:d>
-          <m:dPr>
-            <m:begChr m:val="["/>
-            <m:endChr m:val="]"/>
-            <m:sepChr m:val=""/>
-            <m:grow/>
-          </m:dPr>
-          <m:e>
-            <m:r>
-              <m:t>2500</m:t>
-            </m:r>
-            <m:r>
-              <m:rPr>
-                <m:sty m:val="p"/>
-              </m:rPr>
-              <m:t>.</m:t>
-            </m:r>
-            <m:r>
-              <m:t>.2599</m:t>
-            </m:r>
-          </m:e>
-        </m:d>
+        <m:r>
+          <m:rPr>
+            <m:sty m:val="p"/>
+          </m:rPr>
+          <m:t>[</m:t>
+        </m:r>
+        <m:r>
+          <m:t>2500</m:t>
+        </m:r>
+        <m:r>
+          <m:rPr>
+            <m:sty m:val="p"/>
+          </m:rPr>
+          <m:t>.</m:t>
+        </m:r>
+        <m:r>
+          <m:t>.2599</m:t>
+        </m:r>
+        <m:r>
+          <m:rPr>
+            <m:sty m:val="p"/>
+          </m:rPr>
+          <m:t>]</m:t>
+        </m:r>
       </m:oMath>
       <w:r>
         <w:t xml:space="preserve">, etc. During a break, hairdresser is forbidden to serve a client. In addition, customer appointment cannot be divided in stages, i.e. customer can only be served by one hairdresser without any breaks. Consequently, a hairdresser cannot start to serve a client, if the service cannot be finished before the break starts.</w:t>
@@ -420,79 +430,81 @@
         <w:t xml:space="preserve"> </w:t>
       </w:r>
       <m:oMath>
-        <m:d>
-          <m:dPr>
-            <m:begChr m:val="["/>
-            <m:endChr m:val="]"/>
-            <m:sepChr m:val=""/>
-            <m:grow/>
-          </m:dPr>
+        <m:r>
+          <m:rPr>
+            <m:sty m:val="p"/>
+          </m:rPr>
+          <m:t>[</m:t>
+        </m:r>
+        <m:sSub>
           <m:e>
-            <m:sSub>
-              <m:e>
-                <m:r>
-                  <m:t>T</m:t>
-                </m:r>
-              </m:e>
-              <m:sub>
-                <m:r>
-                  <m:t>1</m:t>
-                </m:r>
-              </m:sub>
-            </m:sSub>
-            <m:r>
-              <m:rPr>
-                <m:sty m:val="p"/>
-              </m:rPr>
-              <m:t>.</m:t>
-            </m:r>
-            <m:r>
-              <m:rPr>
-                <m:sty m:val="p"/>
-              </m:rPr>
-              <m:t>.</m:t>
-            </m:r>
-            <m:sSub>
-              <m:e>
-                <m:r>
-                  <m:t>T</m:t>
-                </m:r>
-              </m:e>
-              <m:sub>
-                <m:r>
-                  <m:t>1</m:t>
-                </m:r>
-              </m:sub>
-            </m:sSub>
-            <m:r>
-              <m:rPr>
-                <m:sty m:val="p"/>
-              </m:rPr>
-              <m:t>+</m:t>
-            </m:r>
-            <m:sSub>
-              <m:e>
-                <m:r>
-                  <m:t>D</m:t>
-                </m:r>
-              </m:e>
-              <m:sub>
-                <m:r>
-                  <m:t>1</m:t>
-                </m:r>
-              </m:sub>
-            </m:sSub>
-            <m:r>
-              <m:rPr>
-                <m:sty m:val="p"/>
-              </m:rPr>
-              <m:t>−</m:t>
-            </m:r>
+            <m:r>
+              <m:t>T</m:t>
+            </m:r>
+          </m:e>
+          <m:sub>
             <m:r>
               <m:t>1</m:t>
             </m:r>
+          </m:sub>
+        </m:sSub>
+        <m:r>
+          <m:rPr>
+            <m:sty m:val="p"/>
+          </m:rPr>
+          <m:t>.</m:t>
+        </m:r>
+        <m:r>
+          <m:rPr>
+            <m:sty m:val="p"/>
+          </m:rPr>
+          <m:t>.</m:t>
+        </m:r>
+        <m:sSub>
+          <m:e>
+            <m:r>
+              <m:t>T</m:t>
+            </m:r>
           </m:e>
-        </m:d>
+          <m:sub>
+            <m:r>
+              <m:t>1</m:t>
+            </m:r>
+          </m:sub>
+        </m:sSub>
+        <m:r>
+          <m:rPr>
+            <m:sty m:val="p"/>
+          </m:rPr>
+          <m:t>+</m:t>
+        </m:r>
+        <m:sSub>
+          <m:e>
+            <m:r>
+              <m:t>D</m:t>
+            </m:r>
+          </m:e>
+          <m:sub>
+            <m:r>
+              <m:t>1</m:t>
+            </m:r>
+          </m:sub>
+        </m:sSub>
+        <m:r>
+          <m:rPr>
+            <m:sty m:val="p"/>
+          </m:rPr>
+          <m:t>−</m:t>
+        </m:r>
+        <m:r>
+          <m:t>1</m:t>
+        </m:r>
+        <m:r>
+          <m:rPr>
+            <m:sty m:val="p"/>
+          </m:rPr>
+          <m:t>]</m:t>
+        </m:r>
       </m:oMath>
       <w:r>
         <w:t xml:space="preserve">. The appointment is finished at the time moment</w:t>
@@ -723,7 +735,7 @@
 <file path=word/numbering.xml><?xml version="1.0" encoding="utf-8"?>
 <w:numbering xmlns:w="http://schemas.openxmlformats.org/wordprocessingml/2006/main">
   <w:abstractNum w:abstractNumId="990">
-    <w:nsid w:val="A990"/>
+    <w:nsid w:val="2c1ae401"/>
     <w:multiLevelType w:val="multilevel"/>
     <w:lvl w:ilvl="0">
       <w:numFmt w:val="bullet"/>

</xml_diff>